<commit_message>
[fix]: proposal template files
</commit_message>
<xml_diff>
--- a/output/10900_Steinmacher___Lorenz_Immobilien_OHG/260212_Angebot_Steinmacher & Lorenz Immobilien OHG ExposéProfi.docx
+++ b/output/10900_Steinmacher___Lorenz_Immobilien_OHG/260212_Angebot_Steinmacher & Lorenz Immobilien OHG ExposéProfi.docx
@@ -132,7 +132,7 @@
           <w:sz w:val="32"/>
           <w:szCs w:val="32"/>
         </w:rPr>
-        <w:t xml:space="preserve">Angebot Nr. 2026-02-12-8</w:t>
+        <w:t xml:space="preserve">Angebot Nr. 2026-02-12-10</w:t>
       </w:r>
     </w:p>
     <w:p>
@@ -945,7 +945,7 @@
               </w:rPr>
               <w:t xml:space="preserve">Referenzen: </w:t>
             </w:r>
-            <w:hyperlink w:history="1" r:id="rIdstrraw7-wnyqfvhqt4rtx">
+            <w:hyperlink w:history="1" r:id="rIdc-rnln0qfol8mhm26qqv9">
               <w:r>
                 <w:rPr>
                   <w:rFonts w:ascii="Calibri" w:cs="Calibri" w:eastAsia="Calibri" w:hAnsi="Calibri"/>
@@ -1210,7 +1210,7 @@
               </w:rPr>
               <w:t xml:space="preserve">Referenzen: </w:t>
             </w:r>
-            <w:hyperlink w:history="1" r:id="rIdarpgdhfzcthqxmxltyxqs">
+            <w:hyperlink w:history="1" r:id="rId5spmnu40hnfv41pjlarz4">
               <w:r>
                 <w:rPr>
                   <w:rFonts w:ascii="Calibri" w:cs="Calibri" w:eastAsia="Calibri" w:hAnsi="Calibri"/>
@@ -1456,7 +1456,7 @@
               </w:rPr>
               <w:t xml:space="preserve">Referenzen: </w:t>
             </w:r>
-            <w:hyperlink w:history="1" r:id="rIdrep5hw-hqldeysc7ben00">
+            <w:hyperlink w:history="1" r:id="rIdqjer-m68fvazijj_72gwg">
               <w:r>
                 <w:rPr>
                   <w:rFonts w:ascii="Calibri" w:cs="Calibri" w:eastAsia="Calibri" w:hAnsi="Calibri"/>
@@ -1862,7 +1862,7 @@
               </w:rPr>
               <w:t xml:space="preserve">Referenzen: </w:t>
             </w:r>
-            <w:hyperlink w:history="1" r:id="rIdmybgcn9phj24tkblqgx0j">
+            <w:hyperlink w:history="1" r:id="rIdmjok0zppmbws9jv6ey2jz">
               <w:r>
                 <w:rPr>
                   <w:rFonts w:ascii="Calibri" w:cs="Calibri" w:eastAsia="Calibri" w:hAnsi="Calibri"/>
@@ -2127,7 +2127,7 @@
               </w:rPr>
               <w:t xml:space="preserve">Referenzen: </w:t>
             </w:r>
-            <w:hyperlink w:history="1" r:id="rId8m8mgjtzvtrba_w3ejujj">
+            <w:hyperlink w:history="1" r:id="rId1nmgq1zfqvoh0p_lt2f2c">
               <w:r>
                 <w:rPr>
                   <w:rFonts w:ascii="Calibri" w:cs="Calibri" w:eastAsia="Calibri" w:hAnsi="Calibri"/>
@@ -2877,7 +2877,7 @@
               </w:rPr>
               <w:t xml:space="preserve">Referenzen: </w:t>
             </w:r>
-            <w:hyperlink w:history="1" r:id="rId84iaxvmpbd4atihaexhs7">
+            <w:hyperlink w:history="1" r:id="rIdu_xkkh248rfr8gxij8dqs">
               <w:r>
                 <w:rPr>
                   <w:rFonts w:ascii="Calibri" w:cs="Calibri" w:eastAsia="Calibri" w:hAnsi="Calibri"/>
@@ -3321,7 +3321,7 @@
               </w:rPr>
               <w:t xml:space="preserve">Referenzen: </w:t>
             </w:r>
-            <w:hyperlink w:history="1" r:id="rId8ywtoqfoit9-jbydzdxzu">
+            <w:hyperlink w:history="1" r:id="rIdfxfg1upvb8udmpw1lujiq">
               <w:r>
                 <w:rPr>
                   <w:rFonts w:ascii="Calibri" w:cs="Calibri" w:eastAsia="Calibri" w:hAnsi="Calibri"/>
@@ -4047,7 +4047,7 @@
               </w:rPr>
               <w:t xml:space="preserve">Referenzen: </w:t>
             </w:r>
-            <w:hyperlink w:history="1" r:id="rIdoxmdyd6qc5s7txx1wbqdd">
+            <w:hyperlink w:history="1" r:id="rIdauwaan12qfiw0emlmemtw">
               <w:r>
                 <w:rPr>
                   <w:rFonts w:ascii="Calibri" w:cs="Calibri" w:eastAsia="Calibri" w:hAnsi="Calibri"/>

</xml_diff>